<commit_message>
ultimos cambios del estudio del curso
</commit_message>
<xml_diff>
--- a/Documentacion del curso/Método constructor.docx
+++ b/Documentacion del curso/Método constructor.docx
@@ -97,7 +97,7 @@
         </w:rPr>
         <w:drawing>
           <wp:inline distT="0" distB="0" distL="76200" distR="95250" wp14:anchorId="00347C92">
-            <wp:extent cx="5488940" cy="3202940"/>
+            <wp:extent cx="5489575" cy="3203575"/>
             <wp:effectExtent l="76200" t="0" r="95250" b="0"/>
             <wp:docPr id="1" name="Diagram1"/>
             <wp:cNvGraphicFramePr/>
@@ -951,7 +951,7 @@
         <w:rPr/>
         <w:drawing>
           <wp:inline distT="38100" distB="57150" distL="38100" distR="19050">
-            <wp:extent cx="5488940" cy="3202940"/>
+            <wp:extent cx="5489575" cy="3203575"/>
             <wp:effectExtent l="38100" t="38100" r="19050" b="57150"/>
             <wp:docPr id="2" name="Diagram2"/>
             <wp:cNvGraphicFramePr/>
@@ -1345,7 +1345,7 @@
         <w:rPr/>
         <w:drawing>
           <wp:inline distT="0" distB="0" distL="57150" distR="57150" wp14:anchorId="05E22D90">
-            <wp:extent cx="5488940" cy="3202940"/>
+            <wp:extent cx="5489575" cy="3203575"/>
             <wp:effectExtent l="57150" t="0" r="57150" b="0"/>
             <wp:docPr id="3" name="Diagram3"/>
             <wp:cNvGraphicFramePr/>
@@ -3158,7 +3158,7 @@
         <w:rPr/>
         <w:drawing>
           <wp:inline distT="0" distB="19050" distL="0" distR="0">
-            <wp:extent cx="5488940" cy="3202940"/>
+            <wp:extent cx="5489575" cy="3203575"/>
             <wp:effectExtent l="0" t="0" r="0" b="19050"/>
             <wp:docPr id="4" name="Diagram4"/>
             <wp:cNvGraphicFramePr/>
@@ -7697,23 +7697,7 @@
           <w:sz w:val="22"/>
           <w:szCs w:val="22"/>
         </w:rPr>
-        <w:t>Las interfaces establecen los comportamientos (directrices) a cumplir po</w:t>
-      </w:r>
-      <w:r>
-        <w:rPr>
-          <w:rFonts w:ascii="Abyssinica SIL" w:hAnsi="Abyssinica SIL"/>
-          <w:sz w:val="22"/>
-          <w:szCs w:val="22"/>
-        </w:rPr>
-        <w:t>r</w:t>
-      </w:r>
-      <w:r>
-        <w:rPr>
-          <w:rFonts w:ascii="Abyssinica SIL" w:hAnsi="Abyssinica SIL"/>
-          <w:sz w:val="22"/>
-          <w:szCs w:val="22"/>
-        </w:rPr>
-        <w:t xml:space="preserve"> las clases.</w:t>
+        <w:t>Las interfaces establecen los comportamientos (directrices) a cumplir por las clases.</w:t>
       </w:r>
     </w:p>
     <w:p>
@@ -7951,7 +7935,7 @@
         <w:rPr/>
         <w:drawing>
           <wp:inline distT="38100" distB="9525" distL="0" distR="66675">
-            <wp:extent cx="4946015" cy="2907665"/>
+            <wp:extent cx="4946650" cy="2908300"/>
             <wp:effectExtent l="0" t="38100" r="66675" b="9525"/>
             <wp:docPr id="5" name="Diagram5"/>
             <wp:cNvGraphicFramePr/>
@@ -9503,7 +9487,7 @@
         <w:rPr/>
         <w:drawing>
           <wp:inline distT="0" distB="0" distL="19050" distR="0">
-            <wp:extent cx="5488940" cy="3202940"/>
+            <wp:extent cx="5489575" cy="3203575"/>
             <wp:effectExtent l="19050" t="0" r="0" b="0"/>
             <wp:docPr id="6" name="Diagram6"/>
             <wp:cNvGraphicFramePr/>
@@ -10334,7 +10318,7 @@
         <w:rPr/>
         <w:drawing>
           <wp:inline distT="0" distB="0" distL="0" distR="19050">
-            <wp:extent cx="5488940" cy="3202940"/>
+            <wp:extent cx="5489575" cy="3203575"/>
             <wp:effectExtent l="0" t="0" r="19050" b="0"/>
             <wp:docPr id="7" name="Diagram7"/>
             <wp:cNvGraphicFramePr/>
@@ -10378,43 +10362,6 @@
       </w:pPr>
       <w:r>
         <w:rPr/>
-        <w:drawing>
-          <wp:inline distT="0" distB="0" distL="0" distR="0">
-            <wp:extent cx="5610860" cy="3153410"/>
-            <wp:effectExtent l="0" t="0" r="0" b="0"/>
-            <wp:docPr id="8" name="Image1" descr=""/>
-            <wp:cNvGraphicFramePr>
-              <a:graphicFrameLocks xmlns:a="http://schemas.openxmlformats.org/drawingml/2006/main" noChangeAspect="1"/>
-            </wp:cNvGraphicFramePr>
-            <a:graphic xmlns:a="http://schemas.openxmlformats.org/drawingml/2006/main">
-              <a:graphicData uri="http://schemas.openxmlformats.org/drawingml/2006/picture">
-                <pic:pic xmlns:pic="http://schemas.openxmlformats.org/drawingml/2006/picture">
-                  <pic:nvPicPr>
-                    <pic:cNvPr id="8" name="Image1" descr=""/>
-                    <pic:cNvPicPr>
-                      <a:picLocks noChangeAspect="1" noChangeArrowheads="1"/>
-                    </pic:cNvPicPr>
-                  </pic:nvPicPr>
-                  <pic:blipFill>
-                    <a:blip r:embed="rId37"/>
-                    <a:stretch>
-                      <a:fillRect/>
-                    </a:stretch>
-                  </pic:blipFill>
-                  <pic:spPr bwMode="auto">
-                    <a:xfrm>
-                      <a:off x="0" y="0"/>
-                      <a:ext cx="5610860" cy="3153410"/>
-                    </a:xfrm>
-                    <a:prstGeom prst="rect">
-                      <a:avLst/>
-                    </a:prstGeom>
-                  </pic:spPr>
-                </pic:pic>
-              </a:graphicData>
-            </a:graphic>
-          </wp:inline>
-        </w:drawing>
       </w:r>
     </w:p>
     <w:p>
@@ -10887,6 +10834,1912 @@
           <w:szCs w:val="22"/>
         </w:rPr>
         <w:t xml:space="preserve">Hola a todos como esta </w:t>
+      </w:r>
+    </w:p>
+    <w:p>
+      <w:pPr>
+        <w:pStyle w:val="Normal"/>
+        <w:spacing w:before="0" w:after="160"/>
+        <w:jc w:val="both"/>
+        <w:rPr>
+          <w:rFonts w:ascii="Abyssinica SIL" w:hAnsi="Abyssinica SIL"/>
+          <w:sz w:val="22"/>
+          <w:szCs w:val="22"/>
+        </w:rPr>
+      </w:pPr>
+      <w:r>
+        <w:rPr/>
+      </w:r>
+    </w:p>
+    <w:p>
+      <w:pPr>
+        <w:pStyle w:val="Normal"/>
+        <w:spacing w:before="0" w:after="160"/>
+        <w:jc w:val="both"/>
+        <w:rPr>
+          <w:rFonts w:ascii="Abyssinica SIL" w:hAnsi="Abyssinica SIL"/>
+          <w:sz w:val="22"/>
+          <w:szCs w:val="22"/>
+        </w:rPr>
+      </w:pPr>
+      <w:r>
+        <w:rPr>
+          <w:rFonts w:ascii="Abyssinica SIL" w:hAnsi="Abyssinica SIL"/>
+          <w:sz w:val="22"/>
+          <w:szCs w:val="22"/>
+        </w:rPr>
+        <w:t>Layouts (Disposiciones)</w:t>
+      </w:r>
+    </w:p>
+    <w:p>
+      <w:pPr>
+        <w:pStyle w:val="Normal"/>
+        <w:spacing w:before="0" w:after="160"/>
+        <w:jc w:val="both"/>
+        <w:rPr>
+          <w:rFonts w:ascii="Abyssinica SIL" w:hAnsi="Abyssinica SIL"/>
+          <w:sz w:val="22"/>
+          <w:szCs w:val="22"/>
+        </w:rPr>
+      </w:pPr>
+      <w:r>
+        <w:rPr>
+          <w:rFonts w:ascii="Abyssinica SIL" w:hAnsi="Abyssinica SIL"/>
+          <w:sz w:val="22"/>
+          <w:szCs w:val="22"/>
+        </w:rPr>
+        <w:t>FlowLayout</w:t>
+      </w:r>
+    </w:p>
+    <w:p>
+      <w:pPr>
+        <w:pStyle w:val="Normal"/>
+        <w:spacing w:before="0" w:after="160"/>
+        <w:jc w:val="both"/>
+        <w:rPr>
+          <w:rFonts w:ascii="Abyssinica SIL" w:hAnsi="Abyssinica SIL"/>
+          <w:sz w:val="22"/>
+          <w:szCs w:val="22"/>
+        </w:rPr>
+      </w:pPr>
+      <w:r>
+        <w:rPr>
+          <w:rFonts w:ascii="Abyssinica SIL" w:hAnsi="Abyssinica SIL"/>
+          <w:sz w:val="22"/>
+          <w:szCs w:val="22"/>
+        </w:rPr>
+        <w:t xml:space="preserve">Este contenedor es el contenedor por defecto, es por ello que cuando creábamos </w:t>
+      </w:r>
+      <w:r>
+        <w:rPr>
+          <w:rFonts w:ascii="Abyssinica SIL" w:hAnsi="Abyssinica SIL"/>
+          <w:sz w:val="22"/>
+          <w:szCs w:val="22"/>
+        </w:rPr>
+        <w:t xml:space="preserve"> </w:t>
+      </w:r>
+      <w:r>
+        <w:rPr>
+          <w:rFonts w:ascii="Abyssinica SIL" w:hAnsi="Abyssinica SIL"/>
+          <w:sz w:val="22"/>
+          <w:szCs w:val="22"/>
+        </w:rPr>
+        <w:t>botones, estos estaban alineado o mejor dicho posicionado en el centro. Ejemplo:</w:t>
+      </w:r>
+    </w:p>
+    <w:tbl>
+      <w:tblPr>
+        <w:tblW w:w="8838" w:type="dxa"/>
+        <w:jc w:val="left"/>
+        <w:tblInd w:w="0" w:type="dxa"/>
+        <w:tblCellMar>
+          <w:top w:w="55" w:type="dxa"/>
+          <w:left w:w="55" w:type="dxa"/>
+          <w:bottom w:w="55" w:type="dxa"/>
+          <w:right w:w="55" w:type="dxa"/>
+        </w:tblCellMar>
+      </w:tblPr>
+      <w:tblGrid>
+        <w:gridCol w:w="8838"/>
+      </w:tblGrid>
+      <w:tr>
+        <w:trPr/>
+        <w:tc>
+          <w:tcPr>
+            <w:tcW w:w="8838" w:type="dxa"/>
+            <w:tcBorders>
+              <w:top w:val="single" w:sz="2" w:space="0" w:color="000000"/>
+              <w:left w:val="single" w:sz="2" w:space="0" w:color="000000"/>
+              <w:bottom w:val="single" w:sz="2" w:space="0" w:color="000000"/>
+              <w:right w:val="single" w:sz="2" w:space="0" w:color="000000"/>
+            </w:tcBorders>
+          </w:tcPr>
+          <w:tbl>
+            <w:tblPr>
+              <w:tblW w:w="4157" w:type="dxa"/>
+              <w:jc w:val="left"/>
+              <w:tblInd w:w="2101" w:type="dxa"/>
+              <w:tblCellMar>
+                <w:top w:w="55" w:type="dxa"/>
+                <w:left w:w="55" w:type="dxa"/>
+                <w:bottom w:w="55" w:type="dxa"/>
+                <w:right w:w="55" w:type="dxa"/>
+              </w:tblCellMar>
+            </w:tblPr>
+            <w:tblGrid>
+              <w:gridCol w:w="461"/>
+              <w:gridCol w:w="385"/>
+              <w:gridCol w:w="450"/>
+              <w:gridCol w:w="483"/>
+              <w:gridCol w:w="503"/>
+              <w:gridCol w:w="429"/>
+              <w:gridCol w:w="364"/>
+              <w:gridCol w:w="536"/>
+              <w:gridCol w:w="546"/>
+            </w:tblGrid>
+            <w:tr>
+              <w:trPr/>
+              <w:tc>
+                <w:tcPr>
+                  <w:tcW w:w="461" w:type="dxa"/>
+                  <w:tcBorders>
+                    <w:top w:val="single" w:sz="2" w:space="0" w:color="000000"/>
+                    <w:left w:val="single" w:sz="2" w:space="0" w:color="000000"/>
+                    <w:bottom w:val="single" w:sz="2" w:space="0" w:color="000000"/>
+                  </w:tcBorders>
+                </w:tcPr>
+                <w:p>
+                  <w:pPr>
+                    <w:pStyle w:val="TableContents"/>
+                    <w:spacing w:before="0" w:after="160"/>
+                    <w:jc w:val="center"/>
+                    <w:rPr/>
+                  </w:pPr>
+                  <w:r>
+                    <w:rPr/>
+                    <w:t xml:space="preserve">    </w:t>
+                  </w:r>
+                </w:p>
+              </w:tc>
+              <w:tc>
+                <w:tcPr>
+                  <w:tcW w:w="385" w:type="dxa"/>
+                  <w:tcBorders>
+                    <w:top w:val="single" w:sz="2" w:space="0" w:color="000000"/>
+                    <w:left w:val="single" w:sz="2" w:space="0" w:color="000000"/>
+                    <w:bottom w:val="single" w:sz="2" w:space="0" w:color="000000"/>
+                  </w:tcBorders>
+                </w:tcPr>
+                <w:p>
+                  <w:pPr>
+                    <w:pStyle w:val="TableContents"/>
+                    <w:suppressLineNumbers/>
+                    <w:spacing w:before="0" w:after="160"/>
+                    <w:rPr/>
+                  </w:pPr>
+                  <w:r>
+                    <w:rPr/>
+                  </w:r>
+                </w:p>
+              </w:tc>
+              <w:tc>
+                <w:tcPr>
+                  <w:tcW w:w="450" w:type="dxa"/>
+                  <w:tcBorders>
+                    <w:top w:val="single" w:sz="2" w:space="0" w:color="000000"/>
+                    <w:left w:val="single" w:sz="2" w:space="0" w:color="000000"/>
+                    <w:bottom w:val="single" w:sz="2" w:space="0" w:color="000000"/>
+                  </w:tcBorders>
+                </w:tcPr>
+                <w:p>
+                  <w:pPr>
+                    <w:pStyle w:val="TableContents"/>
+                    <w:suppressLineNumbers/>
+                    <w:spacing w:before="0" w:after="160"/>
+                    <w:rPr/>
+                  </w:pPr>
+                  <w:r>
+                    <w:rPr/>
+                  </w:r>
+                </w:p>
+              </w:tc>
+              <w:tc>
+                <w:tcPr>
+                  <w:tcW w:w="483" w:type="dxa"/>
+                  <w:tcBorders>
+                    <w:top w:val="single" w:sz="2" w:space="0" w:color="000000"/>
+                    <w:left w:val="single" w:sz="2" w:space="0" w:color="000000"/>
+                    <w:bottom w:val="single" w:sz="2" w:space="0" w:color="000000"/>
+                  </w:tcBorders>
+                </w:tcPr>
+                <w:p>
+                  <w:pPr>
+                    <w:pStyle w:val="TableContents"/>
+                    <w:suppressLineNumbers/>
+                    <w:spacing w:before="0" w:after="160"/>
+                    <w:rPr/>
+                  </w:pPr>
+                  <w:r>
+                    <w:rPr/>
+                  </w:r>
+                </w:p>
+              </w:tc>
+              <w:tc>
+                <w:tcPr>
+                  <w:tcW w:w="503" w:type="dxa"/>
+                  <w:tcBorders>
+                    <w:top w:val="single" w:sz="2" w:space="0" w:color="000000"/>
+                    <w:left w:val="single" w:sz="2" w:space="0" w:color="000000"/>
+                    <w:bottom w:val="single" w:sz="2" w:space="0" w:color="000000"/>
+                  </w:tcBorders>
+                </w:tcPr>
+                <w:p>
+                  <w:pPr>
+                    <w:pStyle w:val="TableContents"/>
+                    <w:suppressLineNumbers/>
+                    <w:spacing w:before="0" w:after="160"/>
+                    <w:rPr/>
+                  </w:pPr>
+                  <w:r>
+                    <w:rPr/>
+                  </w:r>
+                </w:p>
+              </w:tc>
+              <w:tc>
+                <w:tcPr>
+                  <w:tcW w:w="429" w:type="dxa"/>
+                  <w:tcBorders>
+                    <w:top w:val="single" w:sz="2" w:space="0" w:color="000000"/>
+                    <w:left w:val="single" w:sz="2" w:space="0" w:color="000000"/>
+                    <w:bottom w:val="single" w:sz="2" w:space="0" w:color="000000"/>
+                  </w:tcBorders>
+                </w:tcPr>
+                <w:p>
+                  <w:pPr>
+                    <w:pStyle w:val="TableContents"/>
+                    <w:suppressLineNumbers/>
+                    <w:spacing w:before="0" w:after="160"/>
+                    <w:rPr/>
+                  </w:pPr>
+                  <w:r>
+                    <w:rPr/>
+                  </w:r>
+                </w:p>
+              </w:tc>
+              <w:tc>
+                <w:tcPr>
+                  <w:tcW w:w="364" w:type="dxa"/>
+                  <w:tcBorders>
+                    <w:top w:val="single" w:sz="2" w:space="0" w:color="000000"/>
+                    <w:left w:val="single" w:sz="2" w:space="0" w:color="000000"/>
+                    <w:bottom w:val="single" w:sz="2" w:space="0" w:color="000000"/>
+                  </w:tcBorders>
+                </w:tcPr>
+                <w:p>
+                  <w:pPr>
+                    <w:pStyle w:val="TableContents"/>
+                    <w:suppressLineNumbers/>
+                    <w:spacing w:before="0" w:after="160"/>
+                    <w:rPr/>
+                  </w:pPr>
+                  <w:r>
+                    <w:rPr/>
+                  </w:r>
+                </w:p>
+              </w:tc>
+              <w:tc>
+                <w:tcPr>
+                  <w:tcW w:w="536" w:type="dxa"/>
+                  <w:tcBorders>
+                    <w:top w:val="single" w:sz="2" w:space="0" w:color="000000"/>
+                    <w:left w:val="single" w:sz="2" w:space="0" w:color="000000"/>
+                    <w:bottom w:val="single" w:sz="2" w:space="0" w:color="000000"/>
+                  </w:tcBorders>
+                </w:tcPr>
+                <w:p>
+                  <w:pPr>
+                    <w:pStyle w:val="TableContents"/>
+                    <w:suppressLineNumbers/>
+                    <w:spacing w:before="0" w:after="160"/>
+                    <w:rPr/>
+                  </w:pPr>
+                  <w:r>
+                    <w:rPr/>
+                  </w:r>
+                </w:p>
+              </w:tc>
+              <w:tc>
+                <w:tcPr>
+                  <w:tcW w:w="546" w:type="dxa"/>
+                  <w:tcBorders>
+                    <w:top w:val="single" w:sz="2" w:space="0" w:color="000000"/>
+                    <w:left w:val="single" w:sz="2" w:space="0" w:color="000000"/>
+                    <w:bottom w:val="single" w:sz="2" w:space="0" w:color="000000"/>
+                    <w:right w:val="single" w:sz="2" w:space="0" w:color="000000"/>
+                  </w:tcBorders>
+                </w:tcPr>
+                <w:p>
+                  <w:pPr>
+                    <w:pStyle w:val="TableContents"/>
+                    <w:suppressLineNumbers/>
+                    <w:spacing w:before="0" w:after="160"/>
+                    <w:rPr/>
+                  </w:pPr>
+                  <w:r>
+                    <w:rPr/>
+                  </w:r>
+                </w:p>
+              </w:tc>
+            </w:tr>
+          </w:tbl>
+          <w:p>
+            <w:pPr>
+              <w:pStyle w:val="TableContents"/>
+              <w:suppressLineNumbers/>
+              <w:spacing w:before="0" w:after="160"/>
+              <w:rPr/>
+            </w:pPr>
+            <w:r>
+              <w:rPr/>
+            </w:r>
+          </w:p>
+        </w:tc>
+      </w:tr>
+    </w:tbl>
+    <w:p>
+      <w:pPr>
+        <w:pStyle w:val="Normal"/>
+        <w:spacing w:before="0" w:after="160"/>
+        <w:jc w:val="both"/>
+        <w:rPr>
+          <w:rFonts w:ascii="Abyssinica SIL" w:hAnsi="Abyssinica SIL"/>
+          <w:sz w:val="22"/>
+          <w:szCs w:val="22"/>
+        </w:rPr>
+      </w:pPr>
+      <w:r>
+        <w:rPr/>
+      </w:r>
+    </w:p>
+    <w:p>
+      <w:pPr>
+        <w:pStyle w:val="Normal"/>
+        <w:spacing w:before="0" w:after="160"/>
+        <w:jc w:val="both"/>
+        <w:rPr>
+          <w:rFonts w:ascii="Abyssinica SIL" w:hAnsi="Abyssinica SIL"/>
+          <w:sz w:val="22"/>
+          <w:szCs w:val="22"/>
+        </w:rPr>
+      </w:pPr>
+      <w:r>
+        <w:rPr>
+          <w:rFonts w:ascii="Abyssinica SIL" w:hAnsi="Abyssinica SIL"/>
+          <w:sz w:val="22"/>
+          <w:szCs w:val="22"/>
+        </w:rPr>
+        <w:t>BorderLayout</w:t>
+      </w:r>
+    </w:p>
+    <w:p>
+      <w:pPr>
+        <w:pStyle w:val="Normal"/>
+        <w:spacing w:before="0" w:after="160"/>
+        <w:jc w:val="both"/>
+        <w:rPr>
+          <w:rFonts w:ascii="Abyssinica SIL" w:hAnsi="Abyssinica SIL"/>
+          <w:sz w:val="22"/>
+          <w:szCs w:val="22"/>
+        </w:rPr>
+      </w:pPr>
+      <w:r>
+        <w:rPr>
+          <w:rFonts w:ascii="Abyssinica SIL" w:hAnsi="Abyssinica SIL"/>
+          <w:sz w:val="22"/>
+          <w:szCs w:val="22"/>
+        </w:rPr>
+        <w:t>este contenedor consiste en dividir el contenedor de modo que puedan ser ubicados los elementos de acuerdo a los 4 puntos cardinales, por ejemplo:</w:t>
+      </w:r>
+    </w:p>
+    <w:p>
+      <w:pPr>
+        <w:pStyle w:val="Normal"/>
+        <w:spacing w:before="0" w:after="160"/>
+        <w:jc w:val="both"/>
+        <w:rPr>
+          <w:rFonts w:ascii="Abyssinica SIL" w:hAnsi="Abyssinica SIL"/>
+          <w:sz w:val="22"/>
+          <w:szCs w:val="22"/>
+        </w:rPr>
+      </w:pPr>
+      <w:r>
+        <w:rPr/>
+      </w:r>
+    </w:p>
+    <w:p>
+      <w:pPr>
+        <w:pStyle w:val="Normal"/>
+        <w:spacing w:before="0" w:after="160"/>
+        <w:jc w:val="both"/>
+        <w:rPr>
+          <w:rFonts w:ascii="Abyssinica SIL" w:hAnsi="Abyssinica SIL"/>
+          <w:sz w:val="22"/>
+          <w:szCs w:val="22"/>
+        </w:rPr>
+      </w:pPr>
+      <w:r>
+        <w:rPr/>
+      </w:r>
+    </w:p>
+    <w:p>
+      <w:pPr>
+        <w:pStyle w:val="Normal"/>
+        <w:spacing w:before="0" w:after="160"/>
+        <w:jc w:val="both"/>
+        <w:rPr>
+          <w:rFonts w:ascii="Abyssinica SIL" w:hAnsi="Abyssinica SIL"/>
+          <w:sz w:val="22"/>
+          <w:szCs w:val="22"/>
+        </w:rPr>
+      </w:pPr>
+      <w:r>
+        <w:rPr/>
+      </w:r>
+    </w:p>
+    <w:tbl>
+      <w:tblPr>
+        <w:tblW w:w="8754" w:type="dxa"/>
+        <w:jc w:val="left"/>
+        <w:tblInd w:w="88" w:type="dxa"/>
+        <w:tblCellMar>
+          <w:top w:w="55" w:type="dxa"/>
+          <w:left w:w="55" w:type="dxa"/>
+          <w:bottom w:w="55" w:type="dxa"/>
+          <w:right w:w="55" w:type="dxa"/>
+        </w:tblCellMar>
+      </w:tblPr>
+      <w:tblGrid>
+        <w:gridCol w:w="2882"/>
+        <w:gridCol w:w="2925"/>
+        <w:gridCol w:w="2947"/>
+      </w:tblGrid>
+      <w:tr>
+        <w:trPr/>
+        <w:tc>
+          <w:tcPr>
+            <w:tcW w:w="8754" w:type="dxa"/>
+            <w:gridSpan w:val="3"/>
+            <w:tcBorders>
+              <w:top w:val="single" w:sz="2" w:space="0" w:color="000000"/>
+              <w:left w:val="single" w:sz="2" w:space="0" w:color="000000"/>
+              <w:bottom w:val="single" w:sz="2" w:space="0" w:color="000000"/>
+              <w:right w:val="single" w:sz="2" w:space="0" w:color="000000"/>
+            </w:tcBorders>
+          </w:tcPr>
+          <w:p>
+            <w:pPr>
+              <w:pStyle w:val="TableContents"/>
+              <w:spacing w:before="0" w:after="160"/>
+              <w:jc w:val="center"/>
+              <w:rPr/>
+            </w:pPr>
+            <w:r>
+              <w:rPr/>
+              <w:t>Zona superior o la zona (north) norte</w:t>
+            </w:r>
+          </w:p>
+        </w:tc>
+      </w:tr>
+      <w:tr>
+        <w:trPr/>
+        <w:tc>
+          <w:tcPr>
+            <w:tcW w:w="2882" w:type="dxa"/>
+            <w:tcBorders>
+              <w:left w:val="single" w:sz="2" w:space="0" w:color="000000"/>
+              <w:bottom w:val="single" w:sz="2" w:space="0" w:color="000000"/>
+            </w:tcBorders>
+          </w:tcPr>
+          <w:p>
+            <w:pPr>
+              <w:pStyle w:val="TableContents"/>
+              <w:spacing w:before="0" w:after="160"/>
+              <w:jc w:val="center"/>
+              <w:rPr/>
+            </w:pPr>
+            <w:r>
+              <w:rPr/>
+              <w:t xml:space="preserve">Zona </w:t>
+            </w:r>
+            <w:r>
+              <w:rPr>
+                <w:rFonts w:eastAsia="Calibri" w:cs="" w:cstheme="minorBidi" w:eastAsiaTheme="minorHAnsi"/>
+                <w:color w:val="auto"/>
+                <w:kern w:val="0"/>
+                <w:sz w:val="22"/>
+                <w:szCs w:val="22"/>
+                <w:lang w:val="es-ES" w:eastAsia="en-US" w:bidi="ar-SA"/>
+              </w:rPr>
+              <w:t>izquierda</w:t>
+            </w:r>
+            <w:r>
+              <w:rPr/>
+              <w:t xml:space="preserve"> o la zona (west) </w:t>
+            </w:r>
+            <w:r>
+              <w:rPr>
+                <w:rFonts w:eastAsia="Calibri" w:cs="" w:cstheme="minorBidi" w:eastAsiaTheme="minorHAnsi"/>
+                <w:color w:val="auto"/>
+                <w:kern w:val="0"/>
+                <w:sz w:val="22"/>
+                <w:szCs w:val="22"/>
+                <w:lang w:val="es-ES" w:eastAsia="en-US" w:bidi="ar-SA"/>
+              </w:rPr>
+              <w:t>oeste</w:t>
+            </w:r>
+          </w:p>
+        </w:tc>
+        <w:tc>
+          <w:tcPr>
+            <w:tcW w:w="2925" w:type="dxa"/>
+            <w:tcBorders>
+              <w:left w:val="single" w:sz="2" w:space="0" w:color="000000"/>
+              <w:bottom w:val="single" w:sz="2" w:space="0" w:color="000000"/>
+            </w:tcBorders>
+          </w:tcPr>
+          <w:p>
+            <w:pPr>
+              <w:pStyle w:val="TableContents"/>
+              <w:jc w:val="center"/>
+              <w:rPr/>
+            </w:pPr>
+            <w:r>
+              <w:rPr/>
+            </w:r>
+          </w:p>
+          <w:p>
+            <w:pPr>
+              <w:pStyle w:val="TableContents"/>
+              <w:spacing w:before="0" w:after="160"/>
+              <w:jc w:val="center"/>
+              <w:rPr/>
+            </w:pPr>
+            <w:r>
+              <w:rPr/>
+              <w:t>Zona superior o la zona (</w:t>
+            </w:r>
+            <w:r>
+              <w:rPr/>
+              <w:t>central</w:t>
+            </w:r>
+            <w:r>
+              <w:rPr/>
+              <w:t>) norte</w:t>
+            </w:r>
+          </w:p>
+        </w:tc>
+        <w:tc>
+          <w:tcPr>
+            <w:tcW w:w="2947" w:type="dxa"/>
+            <w:tcBorders>
+              <w:left w:val="single" w:sz="2" w:space="0" w:color="000000"/>
+              <w:bottom w:val="single" w:sz="2" w:space="0" w:color="000000"/>
+              <w:right w:val="single" w:sz="2" w:space="0" w:color="000000"/>
+            </w:tcBorders>
+          </w:tcPr>
+          <w:p>
+            <w:pPr>
+              <w:pStyle w:val="TableContents"/>
+              <w:spacing w:before="0" w:after="160"/>
+              <w:jc w:val="center"/>
+              <w:rPr/>
+            </w:pPr>
+            <w:r>
+              <w:rPr/>
+              <w:t xml:space="preserve">Zona </w:t>
+            </w:r>
+            <w:r>
+              <w:rPr/>
+              <w:t>derecha</w:t>
+            </w:r>
+            <w:r>
+              <w:rPr/>
+              <w:t xml:space="preserve"> o la zona (</w:t>
+            </w:r>
+            <w:r>
+              <w:rPr/>
+              <w:t>east</w:t>
+            </w:r>
+            <w:r>
+              <w:rPr/>
+              <w:t xml:space="preserve">) </w:t>
+            </w:r>
+            <w:r>
+              <w:rPr/>
+              <w:t>este</w:t>
+            </w:r>
+          </w:p>
+        </w:tc>
+      </w:tr>
+      <w:tr>
+        <w:trPr/>
+        <w:tc>
+          <w:tcPr>
+            <w:tcW w:w="8754" w:type="dxa"/>
+            <w:gridSpan w:val="3"/>
+            <w:tcBorders>
+              <w:left w:val="single" w:sz="2" w:space="0" w:color="000000"/>
+              <w:bottom w:val="single" w:sz="2" w:space="0" w:color="000000"/>
+              <w:right w:val="single" w:sz="2" w:space="0" w:color="000000"/>
+            </w:tcBorders>
+          </w:tcPr>
+          <w:p>
+            <w:pPr>
+              <w:pStyle w:val="TableContents"/>
+              <w:spacing w:before="0" w:after="160"/>
+              <w:jc w:val="center"/>
+              <w:rPr/>
+            </w:pPr>
+            <w:r>
+              <w:rPr/>
+              <w:t xml:space="preserve">Zona </w:t>
+            </w:r>
+            <w:r>
+              <w:rPr>
+                <w:rFonts w:eastAsia="Calibri" w:cs="" w:cstheme="minorBidi" w:eastAsiaTheme="minorHAnsi"/>
+                <w:color w:val="auto"/>
+                <w:kern w:val="0"/>
+                <w:sz w:val="22"/>
+                <w:szCs w:val="22"/>
+                <w:lang w:val="es-ES" w:eastAsia="en-US" w:bidi="ar-SA"/>
+              </w:rPr>
+              <w:t>inferio</w:t>
+            </w:r>
+            <w:r>
+              <w:rPr/>
+              <w:t xml:space="preserve"> o la zona (</w:t>
+            </w:r>
+            <w:r>
+              <w:rPr>
+                <w:rFonts w:eastAsia="Calibri" w:cs="" w:cstheme="minorBidi" w:eastAsiaTheme="minorHAnsi"/>
+                <w:color w:val="auto"/>
+                <w:kern w:val="0"/>
+                <w:sz w:val="22"/>
+                <w:szCs w:val="22"/>
+                <w:lang w:val="es-ES" w:eastAsia="en-US" w:bidi="ar-SA"/>
+              </w:rPr>
+              <w:t>south</w:t>
+            </w:r>
+            <w:r>
+              <w:rPr/>
+              <w:t xml:space="preserve">) </w:t>
+            </w:r>
+            <w:r>
+              <w:rPr>
+                <w:rFonts w:eastAsia="Calibri" w:cs="" w:cstheme="minorBidi" w:eastAsiaTheme="minorHAnsi"/>
+                <w:color w:val="auto"/>
+                <w:kern w:val="0"/>
+                <w:sz w:val="22"/>
+                <w:szCs w:val="22"/>
+                <w:lang w:val="es-ES" w:eastAsia="en-US" w:bidi="ar-SA"/>
+              </w:rPr>
+              <w:t xml:space="preserve">sur </w:t>
+            </w:r>
+            <w:r>
+              <w:rPr/>
+              <w:t xml:space="preserve"> </w:t>
+            </w:r>
+          </w:p>
+        </w:tc>
+      </w:tr>
+    </w:tbl>
+    <w:p>
+      <w:pPr>
+        <w:pStyle w:val="Normal"/>
+        <w:spacing w:before="0" w:after="160"/>
+        <w:jc w:val="both"/>
+        <w:rPr>
+          <w:rFonts w:ascii="Abyssinica SIL" w:hAnsi="Abyssinica SIL"/>
+          <w:sz w:val="22"/>
+          <w:szCs w:val="22"/>
+        </w:rPr>
+      </w:pPr>
+      <w:r>
+        <w:rPr/>
+      </w:r>
+    </w:p>
+    <w:p>
+      <w:pPr>
+        <w:pStyle w:val="Normal"/>
+        <w:spacing w:before="0" w:after="160"/>
+        <w:jc w:val="both"/>
+        <w:rPr>
+          <w:rFonts w:ascii="Abyssinica SIL" w:hAnsi="Abyssinica SIL"/>
+          <w:sz w:val="22"/>
+          <w:szCs w:val="22"/>
+        </w:rPr>
+      </w:pPr>
+      <w:r>
+        <w:rPr>
+          <w:rFonts w:ascii="Abyssinica SIL" w:hAnsi="Abyssinica SIL"/>
+          <w:sz w:val="22"/>
+          <w:szCs w:val="22"/>
+        </w:rPr>
+        <w:t>GgrdLayout</w:t>
+      </w:r>
+    </w:p>
+    <w:p>
+      <w:pPr>
+        <w:pStyle w:val="Normal"/>
+        <w:spacing w:before="0" w:after="160"/>
+        <w:jc w:val="both"/>
+        <w:rPr>
+          <w:rFonts w:ascii="Abyssinica SIL" w:hAnsi="Abyssinica SIL"/>
+          <w:sz w:val="22"/>
+          <w:szCs w:val="22"/>
+        </w:rPr>
+      </w:pPr>
+      <w:r>
+        <w:rPr>
+          <w:rFonts w:ascii="Abyssinica SIL" w:hAnsi="Abyssinica SIL"/>
+          <w:sz w:val="22"/>
+          <w:szCs w:val="22"/>
+        </w:rPr>
+        <w:t xml:space="preserve">consiste en tomar tu contenedor y dividirlo en varias filas y columnas de tal forma que quedan como celdas. </w:t>
+      </w:r>
+    </w:p>
+    <w:p>
+      <w:pPr>
+        <w:pStyle w:val="Normal"/>
+        <w:spacing w:before="0" w:after="160"/>
+        <w:jc w:val="both"/>
+        <w:rPr>
+          <w:rFonts w:ascii="Abyssinica SIL" w:hAnsi="Abyssinica SIL"/>
+          <w:sz w:val="22"/>
+          <w:szCs w:val="22"/>
+        </w:rPr>
+      </w:pPr>
+      <w:r>
+        <w:rPr/>
+      </w:r>
+    </w:p>
+    <w:p>
+      <w:pPr>
+        <w:pStyle w:val="Normal"/>
+        <w:spacing w:before="0" w:after="160"/>
+        <w:jc w:val="both"/>
+        <w:rPr>
+          <w:rFonts w:ascii="Abyssinica SIL" w:hAnsi="Abyssinica SIL"/>
+          <w:sz w:val="22"/>
+          <w:szCs w:val="22"/>
+        </w:rPr>
+      </w:pPr>
+      <w:r>
+        <w:rPr/>
+      </w:r>
+    </w:p>
+    <w:p>
+      <w:pPr>
+        <w:pStyle w:val="Normal"/>
+        <w:spacing w:before="0" w:after="160"/>
+        <w:jc w:val="both"/>
+        <w:rPr>
+          <w:rFonts w:ascii="Abyssinica SIL" w:hAnsi="Abyssinica SIL"/>
+          <w:sz w:val="22"/>
+          <w:szCs w:val="22"/>
+        </w:rPr>
+      </w:pPr>
+      <w:r>
+        <w:rPr/>
+      </w:r>
+    </w:p>
+    <w:p>
+      <w:pPr>
+        <w:pStyle w:val="Normal"/>
+        <w:spacing w:before="0" w:after="160"/>
+        <w:jc w:val="both"/>
+        <w:rPr>
+          <w:rFonts w:ascii="Abyssinica SIL" w:hAnsi="Abyssinica SIL"/>
+          <w:sz w:val="22"/>
+          <w:szCs w:val="22"/>
+        </w:rPr>
+      </w:pPr>
+      <w:r>
+        <w:rPr>
+          <w:rFonts w:ascii="Abyssinica SIL" w:hAnsi="Abyssinica SIL"/>
+          <w:sz w:val="22"/>
+          <w:szCs w:val="22"/>
+        </w:rPr>
+        <w:t xml:space="preserve">Esto es un contenedor, en el cual pueden ponerse botones, menús, casilla de verificación en la seda que así consideres </w:t>
+      </w:r>
+    </w:p>
+    <w:tbl>
+      <w:tblPr>
+        <w:tblW w:w="7961" w:type="dxa"/>
+        <w:jc w:val="left"/>
+        <w:tblInd w:w="881" w:type="dxa"/>
+        <w:tblCellMar>
+          <w:top w:w="55" w:type="dxa"/>
+          <w:left w:w="55" w:type="dxa"/>
+          <w:bottom w:w="55" w:type="dxa"/>
+          <w:right w:w="55" w:type="dxa"/>
+        </w:tblCellMar>
+      </w:tblPr>
+      <w:tblGrid>
+        <w:gridCol w:w="900"/>
+        <w:gridCol w:w="1"/>
+        <w:gridCol w:w="867"/>
+        <w:gridCol w:w="889"/>
+        <w:gridCol w:w="879"/>
+        <w:gridCol w:w="889"/>
+        <w:gridCol w:w="879"/>
+        <w:gridCol w:w="889"/>
+        <w:gridCol w:w="878"/>
+        <w:gridCol w:w="890"/>
+      </w:tblGrid>
+      <w:tr>
+        <w:trPr/>
+        <w:tc>
+          <w:tcPr>
+            <w:tcW w:w="900" w:type="dxa"/>
+            <w:tcBorders>
+              <w:top w:val="single" w:sz="2" w:space="0" w:color="000000"/>
+              <w:left w:val="single" w:sz="2" w:space="0" w:color="000000"/>
+              <w:bottom w:val="single" w:sz="2" w:space="0" w:color="000000"/>
+            </w:tcBorders>
+          </w:tcPr>
+          <w:p>
+            <w:pPr>
+              <w:pStyle w:val="TableContents"/>
+              <w:spacing w:before="0" w:after="160"/>
+              <w:rPr/>
+            </w:pPr>
+            <w:r>
+              <w:rPr/>
+              <w:t>botones</w:t>
+            </w:r>
+          </w:p>
+        </w:tc>
+        <w:tc>
+          <w:tcPr>
+            <w:tcW w:w="1" w:type="dxa"/>
+            <w:tcBorders>
+              <w:top w:val="single" w:sz="2" w:space="0" w:color="000000"/>
+              <w:left w:val="single" w:sz="2" w:space="0" w:color="000000"/>
+              <w:bottom w:val="single" w:sz="2" w:space="0" w:color="000000"/>
+            </w:tcBorders>
+          </w:tcPr>
+          <w:p>
+            <w:pPr>
+              <w:pStyle w:val="TableContents"/>
+              <w:suppressLineNumbers/>
+              <w:spacing w:before="0" w:after="160"/>
+              <w:rPr/>
+            </w:pPr>
+            <w:r>
+              <w:rPr/>
+            </w:r>
+          </w:p>
+        </w:tc>
+        <w:tc>
+          <w:tcPr>
+            <w:tcW w:w="867" w:type="dxa"/>
+            <w:tcBorders>
+              <w:top w:val="single" w:sz="2" w:space="0" w:color="000000"/>
+              <w:left w:val="single" w:sz="2" w:space="0" w:color="000000"/>
+              <w:bottom w:val="single" w:sz="2" w:space="0" w:color="000000"/>
+            </w:tcBorders>
+          </w:tcPr>
+          <w:p>
+            <w:pPr>
+              <w:pStyle w:val="TableContents"/>
+              <w:suppressLineNumbers/>
+              <w:spacing w:before="0" w:after="160"/>
+              <w:rPr/>
+            </w:pPr>
+            <w:r>
+              <w:rPr/>
+            </w:r>
+          </w:p>
+        </w:tc>
+        <w:tc>
+          <w:tcPr>
+            <w:tcW w:w="889" w:type="dxa"/>
+            <w:tcBorders>
+              <w:top w:val="single" w:sz="2" w:space="0" w:color="000000"/>
+              <w:left w:val="single" w:sz="2" w:space="0" w:color="000000"/>
+              <w:bottom w:val="single" w:sz="2" w:space="0" w:color="000000"/>
+            </w:tcBorders>
+          </w:tcPr>
+          <w:p>
+            <w:pPr>
+              <w:pStyle w:val="TableContents"/>
+              <w:suppressLineNumbers/>
+              <w:spacing w:before="0" w:after="160"/>
+              <w:rPr/>
+            </w:pPr>
+            <w:r>
+              <w:rPr/>
+            </w:r>
+          </w:p>
+        </w:tc>
+        <w:tc>
+          <w:tcPr>
+            <w:tcW w:w="879" w:type="dxa"/>
+            <w:tcBorders>
+              <w:top w:val="single" w:sz="2" w:space="0" w:color="000000"/>
+              <w:left w:val="single" w:sz="2" w:space="0" w:color="000000"/>
+              <w:bottom w:val="single" w:sz="2" w:space="0" w:color="000000"/>
+            </w:tcBorders>
+          </w:tcPr>
+          <w:p>
+            <w:pPr>
+              <w:pStyle w:val="TableContents"/>
+              <w:suppressLineNumbers/>
+              <w:spacing w:before="0" w:after="160"/>
+              <w:rPr/>
+            </w:pPr>
+            <w:r>
+              <w:rPr/>
+            </w:r>
+          </w:p>
+        </w:tc>
+        <w:tc>
+          <w:tcPr>
+            <w:tcW w:w="889" w:type="dxa"/>
+            <w:tcBorders>
+              <w:top w:val="single" w:sz="2" w:space="0" w:color="000000"/>
+              <w:left w:val="single" w:sz="2" w:space="0" w:color="000000"/>
+              <w:bottom w:val="single" w:sz="2" w:space="0" w:color="000000"/>
+            </w:tcBorders>
+          </w:tcPr>
+          <w:p>
+            <w:pPr>
+              <w:pStyle w:val="TableContents"/>
+              <w:suppressLineNumbers/>
+              <w:spacing w:before="0" w:after="160"/>
+              <w:rPr/>
+            </w:pPr>
+            <w:r>
+              <w:rPr/>
+            </w:r>
+          </w:p>
+        </w:tc>
+        <w:tc>
+          <w:tcPr>
+            <w:tcW w:w="879" w:type="dxa"/>
+            <w:tcBorders>
+              <w:top w:val="single" w:sz="2" w:space="0" w:color="000000"/>
+              <w:left w:val="single" w:sz="2" w:space="0" w:color="000000"/>
+              <w:bottom w:val="single" w:sz="2" w:space="0" w:color="000000"/>
+            </w:tcBorders>
+          </w:tcPr>
+          <w:p>
+            <w:pPr>
+              <w:pStyle w:val="TableContents"/>
+              <w:suppressLineNumbers/>
+              <w:spacing w:before="0" w:after="160"/>
+              <w:rPr/>
+            </w:pPr>
+            <w:r>
+              <w:rPr/>
+            </w:r>
+          </w:p>
+        </w:tc>
+        <w:tc>
+          <w:tcPr>
+            <w:tcW w:w="889" w:type="dxa"/>
+            <w:tcBorders>
+              <w:top w:val="single" w:sz="2" w:space="0" w:color="000000"/>
+              <w:left w:val="single" w:sz="2" w:space="0" w:color="000000"/>
+              <w:bottom w:val="single" w:sz="2" w:space="0" w:color="000000"/>
+            </w:tcBorders>
+          </w:tcPr>
+          <w:p>
+            <w:pPr>
+              <w:pStyle w:val="TableContents"/>
+              <w:suppressLineNumbers/>
+              <w:spacing w:before="0" w:after="160"/>
+              <w:rPr/>
+            </w:pPr>
+            <w:r>
+              <w:rPr/>
+            </w:r>
+          </w:p>
+        </w:tc>
+        <w:tc>
+          <w:tcPr>
+            <w:tcW w:w="878" w:type="dxa"/>
+            <w:tcBorders>
+              <w:top w:val="single" w:sz="2" w:space="0" w:color="000000"/>
+              <w:left w:val="single" w:sz="2" w:space="0" w:color="000000"/>
+              <w:bottom w:val="single" w:sz="2" w:space="0" w:color="000000"/>
+            </w:tcBorders>
+          </w:tcPr>
+          <w:p>
+            <w:pPr>
+              <w:pStyle w:val="TableContents"/>
+              <w:suppressLineNumbers/>
+              <w:spacing w:before="0" w:after="160"/>
+              <w:rPr/>
+            </w:pPr>
+            <w:r>
+              <w:rPr/>
+            </w:r>
+          </w:p>
+        </w:tc>
+        <w:tc>
+          <w:tcPr>
+            <w:tcW w:w="890" w:type="dxa"/>
+            <w:tcBorders>
+              <w:top w:val="single" w:sz="2" w:space="0" w:color="000000"/>
+              <w:left w:val="single" w:sz="2" w:space="0" w:color="000000"/>
+              <w:bottom w:val="single" w:sz="2" w:space="0" w:color="000000"/>
+              <w:right w:val="single" w:sz="2" w:space="0" w:color="000000"/>
+            </w:tcBorders>
+          </w:tcPr>
+          <w:p>
+            <w:pPr>
+              <w:pStyle w:val="TableContents"/>
+              <w:suppressLineNumbers/>
+              <w:spacing w:before="0" w:after="160"/>
+              <w:rPr/>
+            </w:pPr>
+            <w:r>
+              <w:rPr/>
+            </w:r>
+          </w:p>
+        </w:tc>
+      </w:tr>
+      <w:tr>
+        <w:trPr/>
+        <w:tc>
+          <w:tcPr>
+            <w:tcW w:w="900" w:type="dxa"/>
+            <w:tcBorders>
+              <w:left w:val="single" w:sz="2" w:space="0" w:color="000000"/>
+              <w:bottom w:val="single" w:sz="2" w:space="0" w:color="000000"/>
+            </w:tcBorders>
+          </w:tcPr>
+          <w:p>
+            <w:pPr>
+              <w:pStyle w:val="TableContents"/>
+              <w:suppressLineNumbers/>
+              <w:spacing w:before="0" w:after="160"/>
+              <w:rPr/>
+            </w:pPr>
+            <w:r>
+              <w:rPr/>
+            </w:r>
+          </w:p>
+        </w:tc>
+        <w:tc>
+          <w:tcPr>
+            <w:tcW w:w="1" w:type="dxa"/>
+            <w:tcBorders>
+              <w:left w:val="single" w:sz="2" w:space="0" w:color="000000"/>
+              <w:bottom w:val="single" w:sz="2" w:space="0" w:color="000000"/>
+            </w:tcBorders>
+          </w:tcPr>
+          <w:p>
+            <w:pPr>
+              <w:pStyle w:val="TableContents"/>
+              <w:suppressLineNumbers/>
+              <w:spacing w:before="0" w:after="160"/>
+              <w:rPr/>
+            </w:pPr>
+            <w:r>
+              <w:rPr/>
+            </w:r>
+          </w:p>
+        </w:tc>
+        <w:tc>
+          <w:tcPr>
+            <w:tcW w:w="867" w:type="dxa"/>
+            <w:tcBorders>
+              <w:left w:val="single" w:sz="2" w:space="0" w:color="000000"/>
+              <w:bottom w:val="single" w:sz="2" w:space="0" w:color="000000"/>
+            </w:tcBorders>
+          </w:tcPr>
+          <w:p>
+            <w:pPr>
+              <w:pStyle w:val="TableContents"/>
+              <w:suppressLineNumbers/>
+              <w:spacing w:before="0" w:after="160"/>
+              <w:rPr/>
+            </w:pPr>
+            <w:r>
+              <w:rPr/>
+            </w:r>
+          </w:p>
+        </w:tc>
+        <w:tc>
+          <w:tcPr>
+            <w:tcW w:w="889" w:type="dxa"/>
+            <w:tcBorders>
+              <w:left w:val="single" w:sz="2" w:space="0" w:color="000000"/>
+              <w:bottom w:val="single" w:sz="2" w:space="0" w:color="000000"/>
+            </w:tcBorders>
+          </w:tcPr>
+          <w:p>
+            <w:pPr>
+              <w:pStyle w:val="TableContents"/>
+              <w:spacing w:before="0" w:after="160"/>
+              <w:rPr/>
+            </w:pPr>
+            <w:r>
+              <w:rPr/>
+              <w:t>casillas de verifica r</w:t>
+            </w:r>
+          </w:p>
+        </w:tc>
+        <w:tc>
+          <w:tcPr>
+            <w:tcW w:w="879" w:type="dxa"/>
+            <w:tcBorders>
+              <w:left w:val="single" w:sz="2" w:space="0" w:color="000000"/>
+              <w:bottom w:val="single" w:sz="2" w:space="0" w:color="000000"/>
+            </w:tcBorders>
+          </w:tcPr>
+          <w:p>
+            <w:pPr>
+              <w:pStyle w:val="TableContents"/>
+              <w:suppressLineNumbers/>
+              <w:spacing w:before="0" w:after="160"/>
+              <w:rPr/>
+            </w:pPr>
+            <w:r>
+              <w:rPr/>
+            </w:r>
+          </w:p>
+        </w:tc>
+        <w:tc>
+          <w:tcPr>
+            <w:tcW w:w="889" w:type="dxa"/>
+            <w:tcBorders>
+              <w:left w:val="single" w:sz="2" w:space="0" w:color="000000"/>
+              <w:bottom w:val="single" w:sz="2" w:space="0" w:color="000000"/>
+            </w:tcBorders>
+          </w:tcPr>
+          <w:p>
+            <w:pPr>
+              <w:pStyle w:val="TableContents"/>
+              <w:spacing w:before="0" w:after="160"/>
+              <w:rPr/>
+            </w:pPr>
+            <w:r>
+              <w:rPr/>
+            </w:r>
+          </w:p>
+        </w:tc>
+        <w:tc>
+          <w:tcPr>
+            <w:tcW w:w="879" w:type="dxa"/>
+            <w:tcBorders>
+              <w:left w:val="single" w:sz="2" w:space="0" w:color="000000"/>
+              <w:bottom w:val="single" w:sz="2" w:space="0" w:color="000000"/>
+            </w:tcBorders>
+          </w:tcPr>
+          <w:p>
+            <w:pPr>
+              <w:pStyle w:val="TableContents"/>
+              <w:suppressLineNumbers/>
+              <w:spacing w:before="0" w:after="160"/>
+              <w:rPr/>
+            </w:pPr>
+            <w:r>
+              <w:rPr/>
+            </w:r>
+          </w:p>
+        </w:tc>
+        <w:tc>
+          <w:tcPr>
+            <w:tcW w:w="889" w:type="dxa"/>
+            <w:tcBorders>
+              <w:left w:val="single" w:sz="2" w:space="0" w:color="000000"/>
+              <w:bottom w:val="single" w:sz="2" w:space="0" w:color="000000"/>
+            </w:tcBorders>
+          </w:tcPr>
+          <w:p>
+            <w:pPr>
+              <w:pStyle w:val="TableContents"/>
+              <w:suppressLineNumbers/>
+              <w:spacing w:before="0" w:after="160"/>
+              <w:rPr/>
+            </w:pPr>
+            <w:r>
+              <w:rPr/>
+            </w:r>
+          </w:p>
+        </w:tc>
+        <w:tc>
+          <w:tcPr>
+            <w:tcW w:w="878" w:type="dxa"/>
+            <w:tcBorders>
+              <w:left w:val="single" w:sz="2" w:space="0" w:color="000000"/>
+              <w:bottom w:val="single" w:sz="2" w:space="0" w:color="000000"/>
+            </w:tcBorders>
+          </w:tcPr>
+          <w:p>
+            <w:pPr>
+              <w:pStyle w:val="TableContents"/>
+              <w:suppressLineNumbers/>
+              <w:spacing w:before="0" w:after="160"/>
+              <w:rPr/>
+            </w:pPr>
+            <w:r>
+              <w:rPr/>
+            </w:r>
+          </w:p>
+        </w:tc>
+        <w:tc>
+          <w:tcPr>
+            <w:tcW w:w="890" w:type="dxa"/>
+            <w:tcBorders>
+              <w:left w:val="single" w:sz="2" w:space="0" w:color="000000"/>
+              <w:bottom w:val="single" w:sz="2" w:space="0" w:color="000000"/>
+              <w:right w:val="single" w:sz="2" w:space="0" w:color="000000"/>
+            </w:tcBorders>
+          </w:tcPr>
+          <w:p>
+            <w:pPr>
+              <w:pStyle w:val="TableContents"/>
+              <w:suppressLineNumbers/>
+              <w:spacing w:before="0" w:after="160"/>
+              <w:rPr/>
+            </w:pPr>
+            <w:r>
+              <w:rPr/>
+            </w:r>
+          </w:p>
+        </w:tc>
+      </w:tr>
+      <w:tr>
+        <w:trPr/>
+        <w:tc>
+          <w:tcPr>
+            <w:tcW w:w="900" w:type="dxa"/>
+            <w:tcBorders>
+              <w:left w:val="single" w:sz="2" w:space="0" w:color="000000"/>
+              <w:bottom w:val="single" w:sz="2" w:space="0" w:color="000000"/>
+            </w:tcBorders>
+          </w:tcPr>
+          <w:p>
+            <w:pPr>
+              <w:pStyle w:val="TableContents"/>
+              <w:suppressLineNumbers/>
+              <w:spacing w:before="0" w:after="160"/>
+              <w:rPr/>
+            </w:pPr>
+            <w:r>
+              <w:rPr/>
+            </w:r>
+          </w:p>
+        </w:tc>
+        <w:tc>
+          <w:tcPr>
+            <w:tcW w:w="1" w:type="dxa"/>
+            <w:tcBorders>
+              <w:left w:val="single" w:sz="2" w:space="0" w:color="000000"/>
+              <w:bottom w:val="single" w:sz="2" w:space="0" w:color="000000"/>
+            </w:tcBorders>
+          </w:tcPr>
+          <w:p>
+            <w:pPr>
+              <w:pStyle w:val="TableContents"/>
+              <w:suppressLineNumbers/>
+              <w:spacing w:before="0" w:after="160"/>
+              <w:rPr/>
+            </w:pPr>
+            <w:r>
+              <w:rPr/>
+            </w:r>
+          </w:p>
+        </w:tc>
+        <w:tc>
+          <w:tcPr>
+            <w:tcW w:w="867" w:type="dxa"/>
+            <w:tcBorders>
+              <w:left w:val="single" w:sz="2" w:space="0" w:color="000000"/>
+              <w:bottom w:val="single" w:sz="2" w:space="0" w:color="000000"/>
+            </w:tcBorders>
+          </w:tcPr>
+          <w:p>
+            <w:pPr>
+              <w:pStyle w:val="TableContents"/>
+              <w:suppressLineNumbers/>
+              <w:spacing w:before="0" w:after="160"/>
+              <w:rPr/>
+            </w:pPr>
+            <w:r>
+              <w:rPr/>
+            </w:r>
+          </w:p>
+        </w:tc>
+        <w:tc>
+          <w:tcPr>
+            <w:tcW w:w="889" w:type="dxa"/>
+            <w:tcBorders>
+              <w:left w:val="single" w:sz="2" w:space="0" w:color="000000"/>
+              <w:bottom w:val="single" w:sz="2" w:space="0" w:color="000000"/>
+            </w:tcBorders>
+          </w:tcPr>
+          <w:p>
+            <w:pPr>
+              <w:pStyle w:val="TableContents"/>
+              <w:suppressLineNumbers/>
+              <w:spacing w:before="0" w:after="160"/>
+              <w:rPr/>
+            </w:pPr>
+            <w:r>
+              <w:rPr/>
+            </w:r>
+          </w:p>
+        </w:tc>
+        <w:tc>
+          <w:tcPr>
+            <w:tcW w:w="879" w:type="dxa"/>
+            <w:tcBorders>
+              <w:left w:val="single" w:sz="2" w:space="0" w:color="000000"/>
+              <w:bottom w:val="single" w:sz="2" w:space="0" w:color="000000"/>
+            </w:tcBorders>
+          </w:tcPr>
+          <w:p>
+            <w:pPr>
+              <w:pStyle w:val="TableContents"/>
+              <w:suppressLineNumbers/>
+              <w:spacing w:before="0" w:after="160"/>
+              <w:rPr/>
+            </w:pPr>
+            <w:r>
+              <w:rPr/>
+            </w:r>
+          </w:p>
+        </w:tc>
+        <w:tc>
+          <w:tcPr>
+            <w:tcW w:w="889" w:type="dxa"/>
+            <w:tcBorders>
+              <w:left w:val="single" w:sz="2" w:space="0" w:color="000000"/>
+              <w:bottom w:val="single" w:sz="2" w:space="0" w:color="000000"/>
+            </w:tcBorders>
+          </w:tcPr>
+          <w:p>
+            <w:pPr>
+              <w:pStyle w:val="TableContents"/>
+              <w:suppressLineNumbers/>
+              <w:spacing w:before="0" w:after="160"/>
+              <w:rPr/>
+            </w:pPr>
+            <w:r>
+              <w:rPr/>
+            </w:r>
+          </w:p>
+        </w:tc>
+        <w:tc>
+          <w:tcPr>
+            <w:tcW w:w="879" w:type="dxa"/>
+            <w:tcBorders>
+              <w:left w:val="single" w:sz="2" w:space="0" w:color="000000"/>
+              <w:bottom w:val="single" w:sz="2" w:space="0" w:color="000000"/>
+            </w:tcBorders>
+          </w:tcPr>
+          <w:p>
+            <w:pPr>
+              <w:pStyle w:val="TableContents"/>
+              <w:suppressLineNumbers/>
+              <w:spacing w:before="0" w:after="160"/>
+              <w:rPr/>
+            </w:pPr>
+            <w:r>
+              <w:rPr/>
+            </w:r>
+          </w:p>
+        </w:tc>
+        <w:tc>
+          <w:tcPr>
+            <w:tcW w:w="889" w:type="dxa"/>
+            <w:tcBorders>
+              <w:left w:val="single" w:sz="2" w:space="0" w:color="000000"/>
+              <w:bottom w:val="single" w:sz="2" w:space="0" w:color="000000"/>
+            </w:tcBorders>
+          </w:tcPr>
+          <w:p>
+            <w:pPr>
+              <w:pStyle w:val="TableContents"/>
+              <w:spacing w:before="0" w:after="160"/>
+              <w:rPr/>
+            </w:pPr>
+            <w:r>
+              <w:rPr>
+                <w:rFonts w:ascii="Abyssinica SIL" w:hAnsi="Abyssinica SIL"/>
+                <w:sz w:val="22"/>
+                <w:szCs w:val="22"/>
+              </w:rPr>
+              <w:t xml:space="preserve"> </w:t>
+            </w:r>
+            <w:r>
+              <w:rPr>
+                <w:rFonts w:ascii="Abyssinica SIL" w:hAnsi="Abyssinica SIL"/>
+                <w:sz w:val="22"/>
+                <w:szCs w:val="22"/>
+              </w:rPr>
+              <w:t>menús</w:t>
+            </w:r>
+            <w:r>
+              <w:rPr/>
+              <w:t xml:space="preserve"> </w:t>
+            </w:r>
+          </w:p>
+        </w:tc>
+        <w:tc>
+          <w:tcPr>
+            <w:tcW w:w="878" w:type="dxa"/>
+            <w:tcBorders>
+              <w:left w:val="single" w:sz="2" w:space="0" w:color="000000"/>
+              <w:bottom w:val="single" w:sz="2" w:space="0" w:color="000000"/>
+            </w:tcBorders>
+          </w:tcPr>
+          <w:p>
+            <w:pPr>
+              <w:pStyle w:val="TableContents"/>
+              <w:suppressLineNumbers/>
+              <w:spacing w:before="0" w:after="160"/>
+              <w:rPr/>
+            </w:pPr>
+            <w:r>
+              <w:rPr/>
+            </w:r>
+          </w:p>
+        </w:tc>
+        <w:tc>
+          <w:tcPr>
+            <w:tcW w:w="890" w:type="dxa"/>
+            <w:tcBorders>
+              <w:left w:val="single" w:sz="2" w:space="0" w:color="000000"/>
+              <w:bottom w:val="single" w:sz="2" w:space="0" w:color="000000"/>
+              <w:right w:val="single" w:sz="2" w:space="0" w:color="000000"/>
+            </w:tcBorders>
+          </w:tcPr>
+          <w:p>
+            <w:pPr>
+              <w:pStyle w:val="TableContents"/>
+              <w:suppressLineNumbers/>
+              <w:spacing w:before="0" w:after="160"/>
+              <w:rPr/>
+            </w:pPr>
+            <w:r>
+              <w:rPr/>
+            </w:r>
+          </w:p>
+        </w:tc>
+      </w:tr>
+      <w:tr>
+        <w:trPr/>
+        <w:tc>
+          <w:tcPr>
+            <w:tcW w:w="900" w:type="dxa"/>
+            <w:tcBorders>
+              <w:left w:val="single" w:sz="2" w:space="0" w:color="000000"/>
+              <w:bottom w:val="single" w:sz="2" w:space="0" w:color="000000"/>
+            </w:tcBorders>
+          </w:tcPr>
+          <w:p>
+            <w:pPr>
+              <w:pStyle w:val="TableContents"/>
+              <w:suppressLineNumbers/>
+              <w:spacing w:before="0" w:after="160"/>
+              <w:rPr/>
+            </w:pPr>
+            <w:r>
+              <w:rPr/>
+            </w:r>
+          </w:p>
+        </w:tc>
+        <w:tc>
+          <w:tcPr>
+            <w:tcW w:w="1" w:type="dxa"/>
+            <w:tcBorders>
+              <w:left w:val="single" w:sz="2" w:space="0" w:color="000000"/>
+              <w:bottom w:val="single" w:sz="2" w:space="0" w:color="000000"/>
+            </w:tcBorders>
+          </w:tcPr>
+          <w:p>
+            <w:pPr>
+              <w:pStyle w:val="TableContents"/>
+              <w:suppressLineNumbers/>
+              <w:spacing w:before="0" w:after="160"/>
+              <w:rPr/>
+            </w:pPr>
+            <w:r>
+              <w:rPr/>
+            </w:r>
+          </w:p>
+        </w:tc>
+        <w:tc>
+          <w:tcPr>
+            <w:tcW w:w="867" w:type="dxa"/>
+            <w:tcBorders>
+              <w:left w:val="single" w:sz="2" w:space="0" w:color="000000"/>
+              <w:bottom w:val="single" w:sz="2" w:space="0" w:color="000000"/>
+            </w:tcBorders>
+          </w:tcPr>
+          <w:p>
+            <w:pPr>
+              <w:pStyle w:val="TableContents"/>
+              <w:suppressLineNumbers/>
+              <w:spacing w:before="0" w:after="160"/>
+              <w:rPr/>
+            </w:pPr>
+            <w:r>
+              <w:rPr/>
+            </w:r>
+          </w:p>
+        </w:tc>
+        <w:tc>
+          <w:tcPr>
+            <w:tcW w:w="889" w:type="dxa"/>
+            <w:tcBorders>
+              <w:left w:val="single" w:sz="2" w:space="0" w:color="000000"/>
+              <w:bottom w:val="single" w:sz="2" w:space="0" w:color="000000"/>
+            </w:tcBorders>
+          </w:tcPr>
+          <w:p>
+            <w:pPr>
+              <w:pStyle w:val="TableContents"/>
+              <w:suppressLineNumbers/>
+              <w:spacing w:before="0" w:after="160"/>
+              <w:rPr/>
+            </w:pPr>
+            <w:r>
+              <w:rPr/>
+            </w:r>
+          </w:p>
+        </w:tc>
+        <w:tc>
+          <w:tcPr>
+            <w:tcW w:w="879" w:type="dxa"/>
+            <w:tcBorders>
+              <w:left w:val="single" w:sz="2" w:space="0" w:color="000000"/>
+              <w:bottom w:val="single" w:sz="2" w:space="0" w:color="000000"/>
+            </w:tcBorders>
+          </w:tcPr>
+          <w:p>
+            <w:pPr>
+              <w:pStyle w:val="TableContents"/>
+              <w:suppressLineNumbers/>
+              <w:spacing w:before="0" w:after="160"/>
+              <w:rPr/>
+            </w:pPr>
+            <w:r>
+              <w:rPr/>
+            </w:r>
+          </w:p>
+        </w:tc>
+        <w:tc>
+          <w:tcPr>
+            <w:tcW w:w="889" w:type="dxa"/>
+            <w:tcBorders>
+              <w:left w:val="single" w:sz="2" w:space="0" w:color="000000"/>
+              <w:bottom w:val="single" w:sz="2" w:space="0" w:color="000000"/>
+            </w:tcBorders>
+          </w:tcPr>
+          <w:p>
+            <w:pPr>
+              <w:pStyle w:val="TableContents"/>
+              <w:suppressLineNumbers/>
+              <w:spacing w:before="0" w:after="160"/>
+              <w:rPr/>
+            </w:pPr>
+            <w:r>
+              <w:rPr/>
+            </w:r>
+          </w:p>
+        </w:tc>
+        <w:tc>
+          <w:tcPr>
+            <w:tcW w:w="879" w:type="dxa"/>
+            <w:tcBorders>
+              <w:left w:val="single" w:sz="2" w:space="0" w:color="000000"/>
+              <w:bottom w:val="single" w:sz="2" w:space="0" w:color="000000"/>
+            </w:tcBorders>
+          </w:tcPr>
+          <w:p>
+            <w:pPr>
+              <w:pStyle w:val="TableContents"/>
+              <w:suppressLineNumbers/>
+              <w:spacing w:before="0" w:after="160"/>
+              <w:rPr/>
+            </w:pPr>
+            <w:r>
+              <w:rPr/>
+            </w:r>
+          </w:p>
+        </w:tc>
+        <w:tc>
+          <w:tcPr>
+            <w:tcW w:w="889" w:type="dxa"/>
+            <w:tcBorders>
+              <w:left w:val="single" w:sz="2" w:space="0" w:color="000000"/>
+              <w:bottom w:val="single" w:sz="2" w:space="0" w:color="000000"/>
+            </w:tcBorders>
+          </w:tcPr>
+          <w:p>
+            <w:pPr>
+              <w:pStyle w:val="TableContents"/>
+              <w:suppressLineNumbers/>
+              <w:spacing w:before="0" w:after="160"/>
+              <w:rPr/>
+            </w:pPr>
+            <w:r>
+              <w:rPr/>
+            </w:r>
+          </w:p>
+        </w:tc>
+        <w:tc>
+          <w:tcPr>
+            <w:tcW w:w="878" w:type="dxa"/>
+            <w:tcBorders>
+              <w:left w:val="single" w:sz="2" w:space="0" w:color="000000"/>
+              <w:bottom w:val="single" w:sz="2" w:space="0" w:color="000000"/>
+            </w:tcBorders>
+          </w:tcPr>
+          <w:p>
+            <w:pPr>
+              <w:pStyle w:val="TableContents"/>
+              <w:suppressLineNumbers/>
+              <w:spacing w:before="0" w:after="160"/>
+              <w:rPr/>
+            </w:pPr>
+            <w:r>
+              <w:rPr/>
+            </w:r>
+          </w:p>
+        </w:tc>
+        <w:tc>
+          <w:tcPr>
+            <w:tcW w:w="890" w:type="dxa"/>
+            <w:tcBorders>
+              <w:left w:val="single" w:sz="2" w:space="0" w:color="000000"/>
+              <w:bottom w:val="single" w:sz="2" w:space="0" w:color="000000"/>
+              <w:right w:val="single" w:sz="2" w:space="0" w:color="000000"/>
+            </w:tcBorders>
+          </w:tcPr>
+          <w:p>
+            <w:pPr>
+              <w:pStyle w:val="TableContents"/>
+              <w:suppressLineNumbers/>
+              <w:spacing w:before="0" w:after="160"/>
+              <w:rPr/>
+            </w:pPr>
+            <w:r>
+              <w:rPr/>
+            </w:r>
+          </w:p>
+        </w:tc>
+      </w:tr>
+      <w:tr>
+        <w:trPr/>
+        <w:tc>
+          <w:tcPr>
+            <w:tcW w:w="900" w:type="dxa"/>
+            <w:tcBorders>
+              <w:left w:val="single" w:sz="2" w:space="0" w:color="000000"/>
+              <w:bottom w:val="single" w:sz="2" w:space="0" w:color="000000"/>
+            </w:tcBorders>
+          </w:tcPr>
+          <w:p>
+            <w:pPr>
+              <w:pStyle w:val="TableContents"/>
+              <w:suppressLineNumbers/>
+              <w:spacing w:before="0" w:after="160"/>
+              <w:rPr/>
+            </w:pPr>
+            <w:r>
+              <w:rPr/>
+            </w:r>
+          </w:p>
+        </w:tc>
+        <w:tc>
+          <w:tcPr>
+            <w:tcW w:w="1" w:type="dxa"/>
+            <w:tcBorders>
+              <w:left w:val="single" w:sz="2" w:space="0" w:color="000000"/>
+              <w:bottom w:val="single" w:sz="2" w:space="0" w:color="000000"/>
+            </w:tcBorders>
+          </w:tcPr>
+          <w:p>
+            <w:pPr>
+              <w:pStyle w:val="TableContents"/>
+              <w:suppressLineNumbers/>
+              <w:spacing w:before="0" w:after="160"/>
+              <w:rPr/>
+            </w:pPr>
+            <w:r>
+              <w:rPr/>
+            </w:r>
+          </w:p>
+        </w:tc>
+        <w:tc>
+          <w:tcPr>
+            <w:tcW w:w="867" w:type="dxa"/>
+            <w:tcBorders>
+              <w:left w:val="single" w:sz="2" w:space="0" w:color="000000"/>
+              <w:bottom w:val="single" w:sz="2" w:space="0" w:color="000000"/>
+            </w:tcBorders>
+          </w:tcPr>
+          <w:p>
+            <w:pPr>
+              <w:pStyle w:val="TableContents"/>
+              <w:suppressLineNumbers/>
+              <w:spacing w:before="0" w:after="160"/>
+              <w:rPr/>
+            </w:pPr>
+            <w:r>
+              <w:rPr/>
+            </w:r>
+          </w:p>
+        </w:tc>
+        <w:tc>
+          <w:tcPr>
+            <w:tcW w:w="889" w:type="dxa"/>
+            <w:tcBorders>
+              <w:left w:val="single" w:sz="2" w:space="0" w:color="000000"/>
+              <w:bottom w:val="single" w:sz="2" w:space="0" w:color="000000"/>
+            </w:tcBorders>
+          </w:tcPr>
+          <w:p>
+            <w:pPr>
+              <w:pStyle w:val="TableContents"/>
+              <w:suppressLineNumbers/>
+              <w:spacing w:before="0" w:after="160"/>
+              <w:rPr/>
+            </w:pPr>
+            <w:r>
+              <w:rPr/>
+            </w:r>
+          </w:p>
+        </w:tc>
+        <w:tc>
+          <w:tcPr>
+            <w:tcW w:w="879" w:type="dxa"/>
+            <w:tcBorders>
+              <w:left w:val="single" w:sz="2" w:space="0" w:color="000000"/>
+              <w:bottom w:val="single" w:sz="2" w:space="0" w:color="000000"/>
+            </w:tcBorders>
+          </w:tcPr>
+          <w:p>
+            <w:pPr>
+              <w:pStyle w:val="TableContents"/>
+              <w:suppressLineNumbers/>
+              <w:spacing w:before="0" w:after="160"/>
+              <w:rPr/>
+            </w:pPr>
+            <w:r>
+              <w:rPr/>
+            </w:r>
+          </w:p>
+        </w:tc>
+        <w:tc>
+          <w:tcPr>
+            <w:tcW w:w="889" w:type="dxa"/>
+            <w:tcBorders>
+              <w:left w:val="single" w:sz="2" w:space="0" w:color="000000"/>
+              <w:bottom w:val="single" w:sz="2" w:space="0" w:color="000000"/>
+            </w:tcBorders>
+          </w:tcPr>
+          <w:p>
+            <w:pPr>
+              <w:pStyle w:val="TableContents"/>
+              <w:suppressLineNumbers/>
+              <w:spacing w:before="0" w:after="160"/>
+              <w:rPr/>
+            </w:pPr>
+            <w:r>
+              <w:rPr/>
+            </w:r>
+          </w:p>
+        </w:tc>
+        <w:tc>
+          <w:tcPr>
+            <w:tcW w:w="879" w:type="dxa"/>
+            <w:tcBorders>
+              <w:left w:val="single" w:sz="2" w:space="0" w:color="000000"/>
+              <w:bottom w:val="single" w:sz="2" w:space="0" w:color="000000"/>
+            </w:tcBorders>
+          </w:tcPr>
+          <w:p>
+            <w:pPr>
+              <w:pStyle w:val="TableContents"/>
+              <w:suppressLineNumbers/>
+              <w:spacing w:before="0" w:after="160"/>
+              <w:rPr/>
+            </w:pPr>
+            <w:r>
+              <w:rPr/>
+            </w:r>
+          </w:p>
+        </w:tc>
+        <w:tc>
+          <w:tcPr>
+            <w:tcW w:w="889" w:type="dxa"/>
+            <w:tcBorders>
+              <w:left w:val="single" w:sz="2" w:space="0" w:color="000000"/>
+              <w:bottom w:val="single" w:sz="2" w:space="0" w:color="000000"/>
+            </w:tcBorders>
+          </w:tcPr>
+          <w:p>
+            <w:pPr>
+              <w:pStyle w:val="TableContents"/>
+              <w:suppressLineNumbers/>
+              <w:spacing w:before="0" w:after="160"/>
+              <w:rPr/>
+            </w:pPr>
+            <w:r>
+              <w:rPr/>
+            </w:r>
+          </w:p>
+        </w:tc>
+        <w:tc>
+          <w:tcPr>
+            <w:tcW w:w="878" w:type="dxa"/>
+            <w:tcBorders>
+              <w:left w:val="single" w:sz="2" w:space="0" w:color="000000"/>
+              <w:bottom w:val="single" w:sz="2" w:space="0" w:color="000000"/>
+            </w:tcBorders>
+          </w:tcPr>
+          <w:p>
+            <w:pPr>
+              <w:pStyle w:val="TableContents"/>
+              <w:suppressLineNumbers/>
+              <w:spacing w:before="0" w:after="160"/>
+              <w:rPr/>
+            </w:pPr>
+            <w:r>
+              <w:rPr/>
+            </w:r>
+          </w:p>
+        </w:tc>
+        <w:tc>
+          <w:tcPr>
+            <w:tcW w:w="890" w:type="dxa"/>
+            <w:tcBorders>
+              <w:left w:val="single" w:sz="2" w:space="0" w:color="000000"/>
+              <w:bottom w:val="single" w:sz="2" w:space="0" w:color="000000"/>
+              <w:right w:val="single" w:sz="2" w:space="0" w:color="000000"/>
+            </w:tcBorders>
+          </w:tcPr>
+          <w:p>
+            <w:pPr>
+              <w:pStyle w:val="TableContents"/>
+              <w:spacing w:before="0" w:after="160"/>
+              <w:rPr/>
+            </w:pPr>
+            <w:r>
+              <w:rPr/>
+            </w:r>
+          </w:p>
+        </w:tc>
+      </w:tr>
+    </w:tbl>
+    <w:p>
+      <w:pPr>
+        <w:pStyle w:val="Normal"/>
+        <w:spacing w:before="0" w:after="160"/>
+        <w:jc w:val="both"/>
+        <w:rPr>
+          <w:rFonts w:ascii="Abyssinica SIL" w:hAnsi="Abyssinica SIL"/>
+          <w:sz w:val="22"/>
+          <w:szCs w:val="22"/>
+        </w:rPr>
+      </w:pPr>
+      <w:r>
+        <w:rPr>
+          <w:rFonts w:ascii="Abyssinica SIL" w:hAnsi="Abyssinica SIL"/>
+          <w:sz w:val="22"/>
+          <w:szCs w:val="22"/>
+        </w:rPr>
+        <w:t xml:space="preserve">    </w:t>
       </w:r>
     </w:p>
     <w:sectPr>
@@ -14149,6 +16002,13 @@
       <w:lang w:val="es-ES"/>
     </w:rPr>
   </w:style>
+  <w:style w:type="character" w:styleId="Bullets">
+    <w:name w:val="Bullets"/>
+    <w:qFormat/>
+    <w:rPr>
+      <w:rFonts w:ascii="OpenSymbol" w:hAnsi="OpenSymbol" w:eastAsia="OpenSymbol" w:cs="OpenSymbol"/>
+    </w:rPr>
+  </w:style>
   <w:style w:type="paragraph" w:styleId="Heading">
     <w:name w:val="Heading"/>
     <w:basedOn w:val="Normal"/>
@@ -14273,6 +16133,22 @@
       <w:sz w:val="20"/>
       <w:szCs w:val="20"/>
     </w:rPr>
+  </w:style>
+  <w:style w:type="paragraph" w:styleId="Table">
+    <w:name w:val="Table"/>
+    <w:basedOn w:val="Caption"/>
+    <w:qFormat/>
+    <w:pPr/>
+    <w:rPr/>
+  </w:style>
+  <w:style w:type="paragraph" w:styleId="TableContents">
+    <w:name w:val="Table Contents"/>
+    <w:basedOn w:val="Normal"/>
+    <w:qFormat/>
+    <w:pPr>
+      <w:suppressLineNumbers/>
+    </w:pPr>
+    <w:rPr/>
   </w:style>
   <w:style w:type="numbering" w:styleId="NoList" w:default="1">
     <w:name w:val="No List"/>

</xml_diff>